<commit_message>
Terminé con lo de indicadores
</commit_message>
<xml_diff>
--- a/TP Indicadores/Indicadores.docx
+++ b/TP Indicadores/Indicadores.docx
@@ -4,22 +4,21 @@
   <w:body>
     <w:sdt>
       <w:sdtPr>
+        <w:rPr>
+          <w:rFonts w:asciiTheme="minorHAnsi" w:eastAsiaTheme="minorHAnsi" w:hAnsiTheme="minorHAnsi" w:cstheme="minorBidi"/>
+          <w:b w:val="0"/>
+          <w:bCs w:val="0"/>
+          <w:color w:val="auto"/>
+          <w:sz w:val="22"/>
+          <w:szCs w:val="22"/>
+          <w:lang w:val="es-AR"/>
+        </w:rPr>
         <w:id w:val="2484114"/>
         <w:docPartObj>
           <w:docPartGallery w:val="Table of Contents"/>
           <w:docPartUnique/>
         </w:docPartObj>
       </w:sdtPr>
-      <w:sdtEndPr>
-        <w:rPr>
-          <w:rFonts w:asciiTheme="minorHAnsi" w:eastAsiaTheme="minorHAnsi" w:hAnsiTheme="minorHAnsi" w:cstheme="minorBidi"/>
-          <w:b w:val="0"/>
-          <w:bCs w:val="0"/>
-          <w:color w:val="auto"/>
-          <w:sz w:val="22"/>
-          <w:szCs w:val="22"/>
-        </w:rPr>
-      </w:sdtEndPr>
       <w:sdtContent>
         <w:p>
           <w:pPr>
@@ -66,7 +65,7 @@
             </w:rPr>
             <w:fldChar w:fldCharType="separate"/>
           </w:r>
-          <w:hyperlink w:anchor="_Toc230398289" w:history="1">
+          <w:hyperlink w:anchor="_Toc230445171" w:history="1">
             <w:r>
               <w:rPr>
                 <w:rStyle w:val="Hipervnculo"/>
@@ -94,7 +93,7 @@
                 <w:noProof/>
                 <w:webHidden/>
               </w:rPr>
-              <w:instrText xml:space="preserve"> PAGEREF _Toc230398289 \h </w:instrText>
+              <w:instrText xml:space="preserve"> PAGEREF _Toc230445171 \h </w:instrText>
             </w:r>
             <w:r>
               <w:rPr>
@@ -137,7 +136,7 @@
               <w:lang w:eastAsia="es-AR"/>
             </w:rPr>
           </w:pPr>
-          <w:hyperlink w:anchor="_Toc230398290" w:history="1">
+          <w:hyperlink w:anchor="_Toc230445172" w:history="1">
             <w:r>
               <w:rPr>
                 <w:rStyle w:val="Hipervnculo"/>
@@ -165,7 +164,7 @@
                 <w:noProof/>
                 <w:webHidden/>
               </w:rPr>
-              <w:instrText xml:space="preserve"> PAGEREF _Toc230398290 \h </w:instrText>
+              <w:instrText xml:space="preserve"> PAGEREF _Toc230445172 \h </w:instrText>
             </w:r>
             <w:r>
               <w:rPr>
@@ -208,7 +207,7 @@
               <w:lang w:eastAsia="es-AR"/>
             </w:rPr>
           </w:pPr>
-          <w:hyperlink w:anchor="_Toc230398291" w:history="1">
+          <w:hyperlink w:anchor="_Toc230445173" w:history="1">
             <w:r>
               <w:rPr>
                 <w:rStyle w:val="Hipervnculo"/>
@@ -236,7 +235,7 @@
                 <w:noProof/>
                 <w:webHidden/>
               </w:rPr>
-              <w:instrText xml:space="preserve"> PAGEREF _Toc230398291 \h </w:instrText>
+              <w:instrText xml:space="preserve"> PAGEREF _Toc230445173 \h </w:instrText>
             </w:r>
             <w:r>
               <w:rPr>
@@ -279,7 +278,7 @@
               <w:lang w:eastAsia="es-AR"/>
             </w:rPr>
           </w:pPr>
-          <w:hyperlink w:anchor="_Toc230398292" w:history="1">
+          <w:hyperlink w:anchor="_Toc230445174" w:history="1">
             <w:r>
               <w:rPr>
                 <w:rStyle w:val="Hipervnculo"/>
@@ -307,7 +306,7 @@
                 <w:noProof/>
                 <w:webHidden/>
               </w:rPr>
-              <w:instrText xml:space="preserve"> PAGEREF _Toc230398292 \h </w:instrText>
+              <w:instrText xml:space="preserve"> PAGEREF _Toc230445174 \h </w:instrText>
             </w:r>
             <w:r>
               <w:rPr>
@@ -350,7 +349,7 @@
               <w:lang w:eastAsia="es-AR"/>
             </w:rPr>
           </w:pPr>
-          <w:hyperlink w:anchor="_Toc230398293" w:history="1">
+          <w:hyperlink w:anchor="_Toc230445175" w:history="1">
             <w:r>
               <w:rPr>
                 <w:rStyle w:val="Hipervnculo"/>
@@ -378,7 +377,7 @@
                 <w:noProof/>
                 <w:webHidden/>
               </w:rPr>
-              <w:instrText xml:space="preserve"> PAGEREF _Toc230398293 \h </w:instrText>
+              <w:instrText xml:space="preserve"> PAGEREF _Toc230445175 \h </w:instrText>
             </w:r>
             <w:r>
               <w:rPr>
@@ -421,7 +420,7 @@
               <w:lang w:eastAsia="es-AR"/>
             </w:rPr>
           </w:pPr>
-          <w:hyperlink w:anchor="_Toc230398294" w:history="1">
+          <w:hyperlink w:anchor="_Toc230445176" w:history="1">
             <w:r>
               <w:rPr>
                 <w:rStyle w:val="Hipervnculo"/>
@@ -449,7 +448,7 @@
                 <w:noProof/>
                 <w:webHidden/>
               </w:rPr>
-              <w:instrText xml:space="preserve"> PAGEREF _Toc230398294 \h </w:instrText>
+              <w:instrText xml:space="preserve"> PAGEREF _Toc230445176 \h </w:instrText>
             </w:r>
             <w:r>
               <w:rPr>
@@ -470,6 +469,503 @@
                 <w:webHidden/>
               </w:rPr>
               <w:t>6</w:t>
+            </w:r>
+            <w:r>
+              <w:rPr>
+                <w:noProof/>
+                <w:webHidden/>
+              </w:rPr>
+              <w:fldChar w:fldCharType="end"/>
+            </w:r>
+          </w:hyperlink>
+        </w:p>
+        <w:p>
+          <w:pPr>
+            <w:pStyle w:val="TDC1"/>
+            <w:tabs>
+              <w:tab w:val="right" w:leader="dot" w:pos="8828"/>
+            </w:tabs>
+            <w:rPr>
+              <w:rFonts w:eastAsiaTheme="minorEastAsia"/>
+              <w:noProof/>
+              <w:lang w:eastAsia="es-AR"/>
+            </w:rPr>
+          </w:pPr>
+          <w:hyperlink w:anchor="_Toc230445177" w:history="1">
+            <w:r>
+              <w:rPr>
+                <w:rStyle w:val="Hipervnculo"/>
+                <w:noProof/>
+                <w:lang w:val="es-ES"/>
+              </w:rPr>
+              <w:t>2.- Resolución</w:t>
+            </w:r>
+            <w:r>
+              <w:rPr>
+                <w:noProof/>
+                <w:webHidden/>
+              </w:rPr>
+              <w:tab/>
+            </w:r>
+            <w:r>
+              <w:rPr>
+                <w:noProof/>
+                <w:webHidden/>
+              </w:rPr>
+              <w:fldChar w:fldCharType="begin"/>
+            </w:r>
+            <w:r>
+              <w:rPr>
+                <w:noProof/>
+                <w:webHidden/>
+              </w:rPr>
+              <w:instrText xml:space="preserve"> PAGEREF _Toc230445177 \h </w:instrText>
+            </w:r>
+            <w:r>
+              <w:rPr>
+                <w:noProof/>
+                <w:webHidden/>
+              </w:rPr>
+            </w:r>
+            <w:r>
+              <w:rPr>
+                <w:noProof/>
+                <w:webHidden/>
+              </w:rPr>
+              <w:fldChar w:fldCharType="separate"/>
+            </w:r>
+            <w:r>
+              <w:rPr>
+                <w:noProof/>
+                <w:webHidden/>
+              </w:rPr>
+              <w:t>7</w:t>
+            </w:r>
+            <w:r>
+              <w:rPr>
+                <w:noProof/>
+                <w:webHidden/>
+              </w:rPr>
+              <w:fldChar w:fldCharType="end"/>
+            </w:r>
+          </w:hyperlink>
+        </w:p>
+        <w:p>
+          <w:pPr>
+            <w:pStyle w:val="TDC2"/>
+            <w:tabs>
+              <w:tab w:val="right" w:leader="dot" w:pos="8828"/>
+            </w:tabs>
+            <w:rPr>
+              <w:rFonts w:eastAsiaTheme="minorEastAsia"/>
+              <w:noProof/>
+              <w:lang w:eastAsia="es-AR"/>
+            </w:rPr>
+          </w:pPr>
+          <w:hyperlink w:anchor="_Toc230445178" w:history="1">
+            <w:r>
+              <w:rPr>
+                <w:rStyle w:val="Hipervnculo"/>
+                <w:noProof/>
+                <w:lang w:val="es-ES"/>
+              </w:rPr>
+              <w:t>2.1.- Hipótesis y supuestos</w:t>
+            </w:r>
+            <w:r>
+              <w:rPr>
+                <w:noProof/>
+                <w:webHidden/>
+              </w:rPr>
+              <w:tab/>
+            </w:r>
+            <w:r>
+              <w:rPr>
+                <w:noProof/>
+                <w:webHidden/>
+              </w:rPr>
+              <w:fldChar w:fldCharType="begin"/>
+            </w:r>
+            <w:r>
+              <w:rPr>
+                <w:noProof/>
+                <w:webHidden/>
+              </w:rPr>
+              <w:instrText xml:space="preserve"> PAGEREF _Toc230445178 \h </w:instrText>
+            </w:r>
+            <w:r>
+              <w:rPr>
+                <w:noProof/>
+                <w:webHidden/>
+              </w:rPr>
+            </w:r>
+            <w:r>
+              <w:rPr>
+                <w:noProof/>
+                <w:webHidden/>
+              </w:rPr>
+              <w:fldChar w:fldCharType="separate"/>
+            </w:r>
+            <w:r>
+              <w:rPr>
+                <w:noProof/>
+                <w:webHidden/>
+              </w:rPr>
+              <w:t>7</w:t>
+            </w:r>
+            <w:r>
+              <w:rPr>
+                <w:noProof/>
+                <w:webHidden/>
+              </w:rPr>
+              <w:fldChar w:fldCharType="end"/>
+            </w:r>
+          </w:hyperlink>
+        </w:p>
+        <w:p>
+          <w:pPr>
+            <w:pStyle w:val="TDC2"/>
+            <w:tabs>
+              <w:tab w:val="right" w:leader="dot" w:pos="8828"/>
+            </w:tabs>
+            <w:rPr>
+              <w:rFonts w:eastAsiaTheme="minorEastAsia"/>
+              <w:noProof/>
+              <w:lang w:eastAsia="es-AR"/>
+            </w:rPr>
+          </w:pPr>
+          <w:hyperlink w:anchor="_Toc230445179" w:history="1">
+            <w:r>
+              <w:rPr>
+                <w:rStyle w:val="Hipervnculo"/>
+                <w:noProof/>
+                <w:lang w:val="es-ES"/>
+              </w:rPr>
+              <w:t>2.2.- Análisis de los indicadores</w:t>
+            </w:r>
+            <w:r>
+              <w:rPr>
+                <w:noProof/>
+                <w:webHidden/>
+              </w:rPr>
+              <w:tab/>
+            </w:r>
+            <w:r>
+              <w:rPr>
+                <w:noProof/>
+                <w:webHidden/>
+              </w:rPr>
+              <w:fldChar w:fldCharType="begin"/>
+            </w:r>
+            <w:r>
+              <w:rPr>
+                <w:noProof/>
+                <w:webHidden/>
+              </w:rPr>
+              <w:instrText xml:space="preserve"> PAGEREF _Toc230445179 \h </w:instrText>
+            </w:r>
+            <w:r>
+              <w:rPr>
+                <w:noProof/>
+                <w:webHidden/>
+              </w:rPr>
+            </w:r>
+            <w:r>
+              <w:rPr>
+                <w:noProof/>
+                <w:webHidden/>
+              </w:rPr>
+              <w:fldChar w:fldCharType="separate"/>
+            </w:r>
+            <w:r>
+              <w:rPr>
+                <w:noProof/>
+                <w:webHidden/>
+              </w:rPr>
+              <w:t>8</w:t>
+            </w:r>
+            <w:r>
+              <w:rPr>
+                <w:noProof/>
+                <w:webHidden/>
+              </w:rPr>
+              <w:fldChar w:fldCharType="end"/>
+            </w:r>
+          </w:hyperlink>
+        </w:p>
+        <w:p>
+          <w:pPr>
+            <w:pStyle w:val="TDC3"/>
+            <w:tabs>
+              <w:tab w:val="right" w:leader="dot" w:pos="8828"/>
+            </w:tabs>
+            <w:rPr>
+              <w:rFonts w:eastAsiaTheme="minorEastAsia"/>
+              <w:noProof/>
+              <w:lang w:eastAsia="es-AR"/>
+            </w:rPr>
+          </w:pPr>
+          <w:hyperlink w:anchor="_Toc230445180" w:history="1">
+            <w:r>
+              <w:rPr>
+                <w:rStyle w:val="Hipervnculo"/>
+                <w:noProof/>
+                <w:lang w:val="es-ES"/>
+              </w:rPr>
+              <w:t>2.2.1.- Funcionalidad Completa</w:t>
+            </w:r>
+            <w:r>
+              <w:rPr>
+                <w:noProof/>
+                <w:webHidden/>
+              </w:rPr>
+              <w:tab/>
+            </w:r>
+            <w:r>
+              <w:rPr>
+                <w:noProof/>
+                <w:webHidden/>
+              </w:rPr>
+              <w:fldChar w:fldCharType="begin"/>
+            </w:r>
+            <w:r>
+              <w:rPr>
+                <w:noProof/>
+                <w:webHidden/>
+              </w:rPr>
+              <w:instrText xml:space="preserve"> PAGEREF _Toc230445180 \h </w:instrText>
+            </w:r>
+            <w:r>
+              <w:rPr>
+                <w:noProof/>
+                <w:webHidden/>
+              </w:rPr>
+            </w:r>
+            <w:r>
+              <w:rPr>
+                <w:noProof/>
+                <w:webHidden/>
+              </w:rPr>
+              <w:fldChar w:fldCharType="separate"/>
+            </w:r>
+            <w:r>
+              <w:rPr>
+                <w:noProof/>
+                <w:webHidden/>
+              </w:rPr>
+              <w:t>8</w:t>
+            </w:r>
+            <w:r>
+              <w:rPr>
+                <w:noProof/>
+                <w:webHidden/>
+              </w:rPr>
+              <w:fldChar w:fldCharType="end"/>
+            </w:r>
+          </w:hyperlink>
+        </w:p>
+        <w:p>
+          <w:pPr>
+            <w:pStyle w:val="TDC3"/>
+            <w:tabs>
+              <w:tab w:val="right" w:leader="dot" w:pos="8828"/>
+            </w:tabs>
+            <w:rPr>
+              <w:rFonts w:eastAsiaTheme="minorEastAsia"/>
+              <w:noProof/>
+              <w:lang w:eastAsia="es-AR"/>
+            </w:rPr>
+          </w:pPr>
+          <w:hyperlink w:anchor="_Toc230445181" w:history="1">
+            <w:r>
+              <w:rPr>
+                <w:rStyle w:val="Hipervnculo"/>
+                <w:noProof/>
+                <w:lang w:val="es-ES"/>
+              </w:rPr>
+              <w:t>2.2.2.- Evolución de la prueba</w:t>
+            </w:r>
+            <w:r>
+              <w:rPr>
+                <w:noProof/>
+                <w:webHidden/>
+              </w:rPr>
+              <w:tab/>
+            </w:r>
+            <w:r>
+              <w:rPr>
+                <w:noProof/>
+                <w:webHidden/>
+              </w:rPr>
+              <w:fldChar w:fldCharType="begin"/>
+            </w:r>
+            <w:r>
+              <w:rPr>
+                <w:noProof/>
+                <w:webHidden/>
+              </w:rPr>
+              <w:instrText xml:space="preserve"> PAGEREF _Toc230445181 \h </w:instrText>
+            </w:r>
+            <w:r>
+              <w:rPr>
+                <w:noProof/>
+                <w:webHidden/>
+              </w:rPr>
+            </w:r>
+            <w:r>
+              <w:rPr>
+                <w:noProof/>
+                <w:webHidden/>
+              </w:rPr>
+              <w:fldChar w:fldCharType="separate"/>
+            </w:r>
+            <w:r>
+              <w:rPr>
+                <w:noProof/>
+                <w:webHidden/>
+              </w:rPr>
+              <w:t>9</w:t>
+            </w:r>
+            <w:r>
+              <w:rPr>
+                <w:noProof/>
+                <w:webHidden/>
+              </w:rPr>
+              <w:fldChar w:fldCharType="end"/>
+            </w:r>
+          </w:hyperlink>
+        </w:p>
+        <w:p>
+          <w:pPr>
+            <w:pStyle w:val="TDC3"/>
+            <w:tabs>
+              <w:tab w:val="right" w:leader="dot" w:pos="8828"/>
+            </w:tabs>
+            <w:rPr>
+              <w:rFonts w:eastAsiaTheme="minorEastAsia"/>
+              <w:noProof/>
+              <w:lang w:eastAsia="es-AR"/>
+            </w:rPr>
+          </w:pPr>
+          <w:hyperlink w:anchor="_Toc230445182" w:history="1">
+            <w:r>
+              <w:rPr>
+                <w:rStyle w:val="Hipervnculo"/>
+                <w:noProof/>
+                <w:lang w:val="es-ES"/>
+              </w:rPr>
+              <w:t>2.2.3.- Cobertura de la prueba</w:t>
+            </w:r>
+            <w:r>
+              <w:rPr>
+                <w:noProof/>
+                <w:webHidden/>
+              </w:rPr>
+              <w:tab/>
+            </w:r>
+            <w:r>
+              <w:rPr>
+                <w:noProof/>
+                <w:webHidden/>
+              </w:rPr>
+              <w:fldChar w:fldCharType="begin"/>
+            </w:r>
+            <w:r>
+              <w:rPr>
+                <w:noProof/>
+                <w:webHidden/>
+              </w:rPr>
+              <w:instrText xml:space="preserve"> PAGEREF _Toc230445182 \h </w:instrText>
+            </w:r>
+            <w:r>
+              <w:rPr>
+                <w:noProof/>
+                <w:webHidden/>
+              </w:rPr>
+            </w:r>
+            <w:r>
+              <w:rPr>
+                <w:noProof/>
+                <w:webHidden/>
+              </w:rPr>
+              <w:fldChar w:fldCharType="separate"/>
+            </w:r>
+            <w:r>
+              <w:rPr>
+                <w:noProof/>
+                <w:webHidden/>
+              </w:rPr>
+              <w:t>10</w:t>
+            </w:r>
+            <w:r>
+              <w:rPr>
+                <w:noProof/>
+                <w:webHidden/>
+              </w:rPr>
+              <w:fldChar w:fldCharType="end"/>
+            </w:r>
+          </w:hyperlink>
+        </w:p>
+        <w:p>
+          <w:pPr>
+            <w:pStyle w:val="TDC2"/>
+            <w:tabs>
+              <w:tab w:val="right" w:leader="dot" w:pos="8828"/>
+            </w:tabs>
+            <w:rPr>
+              <w:rFonts w:eastAsiaTheme="minorEastAsia"/>
+              <w:noProof/>
+              <w:lang w:eastAsia="es-AR"/>
+            </w:rPr>
+          </w:pPr>
+          <w:hyperlink w:anchor="_Toc230445183" w:history="1">
+            <w:r>
+              <w:rPr>
+                <w:rStyle w:val="Hipervnculo"/>
+                <w:noProof/>
+                <w:lang w:val="es-ES"/>
+              </w:rPr>
+              <w:t>2.3.- Acciones correctivas</w:t>
+            </w:r>
+            <w:r>
+              <w:rPr>
+                <w:noProof/>
+                <w:webHidden/>
+              </w:rPr>
+              <w:tab/>
+            </w:r>
+            <w:r>
+              <w:rPr>
+                <w:noProof/>
+                <w:webHidden/>
+              </w:rPr>
+              <w:fldChar w:fldCharType="begin"/>
+            </w:r>
+            <w:r>
+              <w:rPr>
+                <w:noProof/>
+                <w:webHidden/>
+              </w:rPr>
+              <w:instrText xml:space="preserve"> PAGEREF _Toc230445183 \h </w:instrText>
+            </w:r>
+            <w:r>
+              <w:rPr>
+                <w:noProof/>
+                <w:webHidden/>
+              </w:rPr>
+            </w:r>
+            <w:r>
+              <w:rPr>
+                <w:noProof/>
+                <w:webHidden/>
+              </w:rPr>
+              <w:fldChar w:fldCharType="separate"/>
+            </w:r>
+            <w:r>
+              <w:rPr>
+                <w:noProof/>
+                <w:webHidden/>
+              </w:rPr>
+              <w:t>11</w:t>
             </w:r>
             <w:r>
               <w:rPr>
@@ -529,7 +1025,7 @@
           <w:lang w:val="es-ES"/>
         </w:rPr>
       </w:pPr>
-      <w:bookmarkStart w:id="0" w:name="_Toc230398289"/>
+      <w:bookmarkStart w:id="0" w:name="_Toc230445171"/>
       <w:r>
         <w:rPr>
           <w:lang w:val="es-ES"/>
@@ -565,7 +1061,7 @@
           <w:lang w:val="es-ES"/>
         </w:rPr>
       </w:pPr>
-      <w:bookmarkStart w:id="1" w:name="_Toc230398290"/>
+      <w:bookmarkStart w:id="1" w:name="_Toc230445172"/>
       <w:r>
         <w:rPr>
           <w:lang w:val="es-ES"/>
@@ -714,7 +1210,7 @@
           <w:lang w:val="es-ES"/>
         </w:rPr>
       </w:pPr>
-      <w:bookmarkStart w:id="2" w:name="_Toc230398291"/>
+      <w:bookmarkStart w:id="2" w:name="_Toc230445173"/>
       <w:r>
         <w:rPr>
           <w:lang w:val="es-ES"/>
@@ -953,7 +1449,7 @@
           <w:lang w:val="es-ES"/>
         </w:rPr>
       </w:pPr>
-      <w:bookmarkStart w:id="3" w:name="_Toc230398292"/>
+      <w:bookmarkStart w:id="3" w:name="_Toc230445174"/>
       <w:r>
         <w:rPr>
           <w:lang w:val="es-ES"/>
@@ -1232,7 +1728,7 @@
           <w:lang w:val="es-ES"/>
         </w:rPr>
       </w:pPr>
-      <w:bookmarkStart w:id="4" w:name="_Toc230398293"/>
+      <w:bookmarkStart w:id="4" w:name="_Toc230445175"/>
       <w:r>
         <w:rPr>
           <w:lang w:val="es-ES"/>
@@ -1520,7 +2016,7 @@
           <w:lang w:val="es-ES"/>
         </w:rPr>
       </w:pPr>
-      <w:bookmarkStart w:id="5" w:name="_Toc230398294"/>
+      <w:bookmarkStart w:id="5" w:name="_Toc230445176"/>
       <w:r>
         <w:rPr>
           <w:lang w:val="es-ES"/>
@@ -1677,6 +2173,7 @@
           <w:lang w:val="es-ES"/>
         </w:rPr>
       </w:pPr>
+      <w:bookmarkStart w:id="6" w:name="_Toc230445177"/>
       <w:r>
         <w:rPr>
           <w:lang w:val="es-ES"/>
@@ -1684,6 +2181,7 @@
         <w:lastRenderedPageBreak/>
         <w:t>2.- Resolución</w:t>
       </w:r>
+      <w:bookmarkEnd w:id="6"/>
     </w:p>
     <w:p>
       <w:pPr>
@@ -1699,12 +2197,14 @@
           <w:lang w:val="es-ES"/>
         </w:rPr>
       </w:pPr>
+      <w:bookmarkStart w:id="7" w:name="_Toc230445178"/>
       <w:r>
         <w:rPr>
           <w:lang w:val="es-ES"/>
         </w:rPr>
         <w:t>2.1.- Hipótesis y supuestos</w:t>
       </w:r>
+      <w:bookmarkEnd w:id="7"/>
     </w:p>
     <w:p>
       <w:pPr>
@@ -1735,6 +2235,24 @@
           <w:lang w:val="es-ES"/>
         </w:rPr>
         <w:t>/grupos porque no hay información sobre módulos/grupos, ni se diferencian las funcionalidades y errores por módulos/grupos.</w:t>
+      </w:r>
+    </w:p>
+    <w:p>
+      <w:pPr>
+        <w:pStyle w:val="Prrafodelista"/>
+        <w:numPr>
+          <w:ilvl w:val="0"/>
+          <w:numId w:val="7"/>
+        </w:numPr>
+        <w:rPr>
+          <w:lang w:val="es-ES"/>
+        </w:rPr>
+      </w:pPr>
+      <w:r>
+        <w:rPr>
+          <w:lang w:val="es-ES"/>
+        </w:rPr>
+        <w:t>Los detalles de los gráficos de evolución de la prueba y cobertura de la prueba son para el 10/08/2006</w:t>
       </w:r>
     </w:p>
     <w:p>
@@ -1770,6 +2288,7 @@
           <w:lang w:val="es-ES"/>
         </w:rPr>
       </w:pPr>
+      <w:bookmarkStart w:id="8" w:name="_Toc230445179"/>
       <w:r>
         <w:rPr>
           <w:lang w:val="es-ES"/>
@@ -1777,6 +2296,7 @@
         <w:lastRenderedPageBreak/>
         <w:t>2.2.- Análisis de los indicadores</w:t>
       </w:r>
+      <w:bookmarkEnd w:id="8"/>
     </w:p>
     <w:p>
       <w:pPr>
@@ -1792,6 +2312,7 @@
           <w:lang w:val="es-ES"/>
         </w:rPr>
       </w:pPr>
+      <w:bookmarkStart w:id="9" w:name="_Toc230445180"/>
       <w:r>
         <w:rPr>
           <w:lang w:val="es-ES"/>
@@ -1804,6 +2325,7 @@
         </w:rPr>
         <w:t>Funcionalidad Completa</w:t>
       </w:r>
+      <w:bookmarkEnd w:id="9"/>
     </w:p>
     <w:p>
       <w:pPr>
@@ -1842,7 +2364,8 @@
       </w:pPr>
       <w:r>
         <w:rPr>
-          <w:lang w:val="es-ES"/>
+          <w:noProof/>
+          <w:lang w:eastAsia="es-AR"/>
         </w:rPr>
         <w:drawing>
           <wp:inline distT="0" distB="0" distL="0" distR="0">
@@ -2091,12 +2614,14 @@
           <w:lang w:val="es-ES"/>
         </w:rPr>
       </w:pPr>
+      <w:bookmarkStart w:id="10" w:name="_Toc230445181"/>
       <w:r>
         <w:rPr>
           <w:lang w:val="es-ES"/>
         </w:rPr>
         <w:t>2.2.2.- Evolución de la prueba</w:t>
       </w:r>
+      <w:bookmarkEnd w:id="10"/>
     </w:p>
     <w:p>
       <w:pPr>
@@ -2134,7 +2659,8 @@
       </w:pPr>
       <w:r>
         <w:rPr>
-          <w:lang w:val="es-ES"/>
+          <w:noProof/>
+          <w:lang w:eastAsia="es-AR"/>
         </w:rPr>
         <w:drawing>
           <wp:inline distT="0" distB="0" distL="0" distR="0">
@@ -2360,12 +2886,14 @@
           <w:lang w:val="es-ES"/>
         </w:rPr>
       </w:pPr>
+      <w:bookmarkStart w:id="11" w:name="_Toc230445182"/>
       <w:r>
         <w:rPr>
           <w:lang w:val="es-ES"/>
         </w:rPr>
         <w:t>2.2.3.- Cobertura de la prueba</w:t>
       </w:r>
+      <w:bookmarkEnd w:id="11"/>
     </w:p>
     <w:p>
       <w:pPr>
@@ -2398,46 +2926,179 @@
     <w:p>
       <w:pPr>
         <w:rPr>
-          <w:color w:val="FF0000"/>
-          <w:lang w:val="es-ES"/>
-        </w:rPr>
-      </w:pPr>
-      <w:r>
-        <w:rPr>
-          <w:color w:val="FF0000"/>
-          <w:lang w:val="es-ES"/>
-        </w:rPr>
-        <w:t>Determinar fecha de cierre de versión con el diagrama de los globitos visto en clase</w:t>
-      </w:r>
-    </w:p>
-    <w:p>
-      <w:pPr>
-        <w:rPr>
-          <w:color w:val="FF0000"/>
-          <w:lang w:val="es-ES"/>
-        </w:rPr>
-      </w:pPr>
-      <w:r>
-        <w:rPr>
-          <w:color w:val="FF0000"/>
-          <w:lang w:val="es-ES"/>
-        </w:rPr>
-        <w:t>Hacer proyecciones</w:t>
-      </w:r>
-    </w:p>
-    <w:p>
-      <w:pPr>
-        <w:rPr>
-          <w:color w:val="FF0000"/>
-          <w:lang w:val="es-ES"/>
-        </w:rPr>
-      </w:pPr>
-      <w:r>
-        <w:rPr>
-          <w:color w:val="FF0000"/>
-          <w:lang w:val="es-ES"/>
-        </w:rPr>
-        <w:t>OJO, hay menos planificados de los que debería.</w:t>
+          <w:lang w:val="es-ES"/>
+        </w:rPr>
+      </w:pPr>
+      <w:r>
+        <w:rPr>
+          <w:lang w:val="es-ES"/>
+        </w:rPr>
+        <w:t>Situación al 10/08</w:t>
+      </w:r>
+      <w:r>
+        <w:rPr>
+          <w:lang w:val="es-ES"/>
+        </w:rPr>
+        <w:t>/2006</w:t>
+      </w:r>
+    </w:p>
+    <w:p>
+      <w:pPr>
+        <w:jc w:val="center"/>
+        <w:rPr>
+          <w:lang w:val="es-ES"/>
+        </w:rPr>
+      </w:pPr>
+      <w:r>
+        <w:rPr>
+          <w:noProof/>
+          <w:lang w:eastAsia="es-AR"/>
+        </w:rPr>
+        <w:lastRenderedPageBreak/>
+        <w:drawing>
+          <wp:inline distT="0" distB="0" distL="0" distR="0">
+            <wp:extent cx="2781300" cy="4242362"/>
+            <wp:effectExtent l="19050" t="0" r="0" b="0"/>
+            <wp:docPr id="5" name="Imagen 1" descr="C:\Users\Carolina\Desktop\Cobertura de la prueba.jpg"/>
+            <wp:cNvGraphicFramePr>
+              <a:graphicFrameLocks xmlns:a="http://schemas.openxmlformats.org/drawingml/2006/main" noChangeAspect="1"/>
+            </wp:cNvGraphicFramePr>
+            <a:graphic xmlns:a="http://schemas.openxmlformats.org/drawingml/2006/main">
+              <a:graphicData uri="http://schemas.openxmlformats.org/drawingml/2006/picture">
+                <pic:pic xmlns:pic="http://schemas.openxmlformats.org/drawingml/2006/picture">
+                  <pic:nvPicPr>
+                    <pic:cNvPr id="0" name="Picture 1" descr="C:\Users\Carolina\Desktop\Cobertura de la prueba.jpg"/>
+                    <pic:cNvPicPr>
+                      <a:picLocks noChangeAspect="1" noChangeArrowheads="1"/>
+                    </pic:cNvPicPr>
+                  </pic:nvPicPr>
+                  <pic:blipFill>
+                    <a:blip r:embed="rId13" cstate="print"/>
+                    <a:srcRect/>
+                    <a:stretch>
+                      <a:fillRect/>
+                    </a:stretch>
+                  </pic:blipFill>
+                  <pic:spPr bwMode="auto">
+                    <a:xfrm>
+                      <a:off x="0" y="0"/>
+                      <a:ext cx="2781300" cy="4242362"/>
+                    </a:xfrm>
+                    <a:prstGeom prst="rect">
+                      <a:avLst/>
+                    </a:prstGeom>
+                    <a:noFill/>
+                    <a:ln w="9525">
+                      <a:noFill/>
+                      <a:miter lim="800000"/>
+                      <a:headEnd/>
+                      <a:tailEnd/>
+                    </a:ln>
+                  </pic:spPr>
+                </pic:pic>
+              </a:graphicData>
+            </a:graphic>
+          </wp:inline>
+        </w:drawing>
+      </w:r>
+    </w:p>
+    <w:p>
+      <w:pPr>
+        <w:jc w:val="center"/>
+        <w:rPr>
+          <w:lang w:val="es-ES"/>
+        </w:rPr>
+      </w:pPr>
+    </w:p>
+    <w:p>
+      <w:pPr>
+        <w:rPr>
+          <w:lang w:val="es-ES"/>
+        </w:rPr>
+      </w:pPr>
+      <w:r>
+        <w:rPr>
+          <w:lang w:val="es-ES"/>
+        </w:rPr>
+        <w:t>Si se considera que un mes tiene 20 días de trabajo, faltarían dos meses para cerrar todos los errores, por lo tanto al ritmo al que va el equipo de QC no daría abasto para hacer todo el trabajo necesario para llegar a la fecha de cierre de la versión (en un mes) aún si el equipo de desarrollo no les provocara ningún impedimento.</w:t>
+      </w:r>
+    </w:p>
+    <w:p>
+      <w:pPr>
+        <w:rPr>
+          <w:lang w:val="es-ES"/>
+        </w:rPr>
+      </w:pPr>
+      <w:r>
+        <w:rPr>
+          <w:noProof/>
+          <w:lang w:eastAsia="es-AR"/>
+        </w:rPr>
+        <w:drawing>
+          <wp:inline distT="0" distB="0" distL="0" distR="0">
+            <wp:extent cx="5610225" cy="2257425"/>
+            <wp:effectExtent l="19050" t="0" r="9525" b="0"/>
+            <wp:docPr id="6" name="Imagen 1"/>
+            <wp:cNvGraphicFramePr>
+              <a:graphicFrameLocks xmlns:a="http://schemas.openxmlformats.org/drawingml/2006/main" noChangeAspect="1"/>
+            </wp:cNvGraphicFramePr>
+            <a:graphic xmlns:a="http://schemas.openxmlformats.org/drawingml/2006/main">
+              <a:graphicData uri="http://schemas.openxmlformats.org/drawingml/2006/picture">
+                <pic:pic xmlns:pic="http://schemas.openxmlformats.org/drawingml/2006/picture">
+                  <pic:nvPicPr>
+                    <pic:cNvPr id="0" name="Picture 1"/>
+                    <pic:cNvPicPr>
+                      <a:picLocks noChangeAspect="1" noChangeArrowheads="1"/>
+                    </pic:cNvPicPr>
+                  </pic:nvPicPr>
+                  <pic:blipFill>
+                    <a:blip r:embed="rId14" cstate="print"/>
+                    <a:srcRect/>
+                    <a:stretch>
+                      <a:fillRect/>
+                    </a:stretch>
+                  </pic:blipFill>
+                  <pic:spPr bwMode="auto">
+                    <a:xfrm>
+                      <a:off x="0" y="0"/>
+                      <a:ext cx="5610225" cy="2257425"/>
+                    </a:xfrm>
+                    <a:prstGeom prst="rect">
+                      <a:avLst/>
+                    </a:prstGeom>
+                    <a:noFill/>
+                    <a:ln w="9525">
+                      <a:noFill/>
+                      <a:miter lim="800000"/>
+                      <a:headEnd/>
+                      <a:tailEnd/>
+                    </a:ln>
+                  </pic:spPr>
+                </pic:pic>
+              </a:graphicData>
+            </a:graphic>
+          </wp:inline>
+        </w:drawing>
+      </w:r>
+    </w:p>
+    <w:p>
+      <w:pPr>
+        <w:rPr>
+          <w:lang w:val="es-ES"/>
+        </w:rPr>
+      </w:pPr>
+      <w:r>
+        <w:rPr>
+          <w:lang w:val="es-ES"/>
+        </w:rPr>
+        <w:lastRenderedPageBreak/>
+        <w:t>Aún así se ve que el mayor problema es que el ritmo de ejecución ok de casos de prueba es muy bajo</w:t>
+      </w:r>
+      <w:r>
+        <w:rPr>
+          <w:lang w:val="es-ES"/>
+        </w:rPr>
+        <w:t>.</w:t>
       </w:r>
     </w:p>
     <w:p>
@@ -2447,48 +3108,151 @@
           <w:lang w:val="es-ES"/>
         </w:rPr>
       </w:pPr>
+    </w:p>
+    <w:p>
+      <w:pPr>
+        <w:pStyle w:val="Ttulo4"/>
+        <w:rPr>
+          <w:lang w:val="es-ES"/>
+        </w:rPr>
+      </w:pPr>
+      <w:r>
+        <w:rPr>
+          <w:lang w:val="es-ES"/>
+        </w:rPr>
+        <w:t>¿Cuáles son las posibles causas?</w:t>
+      </w:r>
+    </w:p>
+    <w:p>
+      <w:pPr>
+        <w:rPr>
+          <w:lang w:val="es-ES"/>
+        </w:rPr>
+      </w:pPr>
+    </w:p>
+    <w:p>
+      <w:pPr>
+        <w:rPr>
+          <w:lang w:val="es-ES"/>
+        </w:rPr>
+      </w:pPr>
+      <w:r>
+        <w:rPr>
+          <w:lang w:val="es-ES"/>
+        </w:rPr>
+        <w:t>El equipo de desarrollo genera muchos errores, y por más de que el indicador de FC aparente un buen rendimiento de este sector, es posible que estemos ante el síndrome del 90%.</w:t>
+      </w:r>
+    </w:p>
+    <w:p>
+      <w:pPr>
+        <w:rPr>
+          <w:lang w:val="es-ES"/>
+        </w:rPr>
+      </w:pPr>
+      <w:r>
+        <w:rPr>
+          <w:lang w:val="es-ES"/>
+        </w:rPr>
+        <w:t>El equipo de QC no da abasto, ni siquiera podría tener el total de casos de prueba diseñados para la fecha de cierre de versión.</w:t>
+      </w:r>
+    </w:p>
+    <w:p>
+      <w:pPr>
+        <w:pStyle w:val="Ttulo4"/>
+        <w:rPr>
+          <w:lang w:val="es-ES"/>
+        </w:rPr>
+      </w:pPr>
+    </w:p>
+    <w:p>
+      <w:pPr>
+        <w:pStyle w:val="Ttulo4"/>
+        <w:rPr>
+          <w:lang w:val="es-ES"/>
+        </w:rPr>
+      </w:pPr>
+      <w:r>
+        <w:rPr>
+          <w:lang w:val="es-ES"/>
+        </w:rPr>
+        <w:t>¿Cuáles son los posibles impactos?</w:t>
+      </w:r>
+    </w:p>
+    <w:p>
+      <w:pPr>
+        <w:rPr>
+          <w:lang w:val="es-ES"/>
+        </w:rPr>
+      </w:pPr>
+    </w:p>
+    <w:p>
+      <w:pPr>
+        <w:rPr>
+          <w:lang w:val="es-ES"/>
+        </w:rPr>
+      </w:pPr>
+      <w:r>
+        <w:rPr>
+          <w:lang w:val="es-ES"/>
+        </w:rPr>
+        <w:t>Entrega de una versión con muchos errores suspendidos o menor cantidad de funcionalidades.</w:t>
+      </w:r>
+    </w:p>
+    <w:p>
+      <w:pPr>
+        <w:rPr>
+          <w:lang w:val="es-ES"/>
+        </w:rPr>
+      </w:pPr>
+      <w:r>
+        <w:rPr>
+          <w:lang w:val="es-ES"/>
+        </w:rPr>
+        <w:t>Que el retraso en corrección de errores por parte del equipo de desarrollo oculte el retraso del equipo de testing que tampoco da abasto.</w:t>
+      </w:r>
+    </w:p>
+    <w:p>
+      <w:pPr>
+        <w:rPr>
+          <w:lang w:val="es-ES"/>
+        </w:rPr>
+      </w:pPr>
+    </w:p>
+    <w:p>
+      <w:pPr>
+        <w:rPr>
+          <w:rFonts w:asciiTheme="majorHAnsi" w:eastAsiaTheme="majorEastAsia" w:hAnsiTheme="majorHAnsi" w:cstheme="majorBidi"/>
+          <w:b/>
+          <w:bCs/>
+          <w:color w:val="4F81BD" w:themeColor="accent1"/>
+          <w:sz w:val="26"/>
+          <w:szCs w:val="26"/>
+          <w:lang w:val="es-ES"/>
+        </w:rPr>
+      </w:pPr>
+      <w:bookmarkStart w:id="12" w:name="_Toc230445183"/>
+      <w:r>
+        <w:rPr>
+          <w:lang w:val="es-ES"/>
+        </w:rPr>
+        <w:br w:type="page"/>
+      </w:r>
+    </w:p>
+    <w:p>
+      <w:pPr>
+        <w:pStyle w:val="Ttulo2"/>
+        <w:rPr>
+          <w:lang w:val="es-ES"/>
+        </w:rPr>
+      </w:pPr>
       <w:r>
         <w:rPr>
           <w:lang w:val="es-ES"/>
         </w:rPr>
         <w:lastRenderedPageBreak/>
-        <w:t>¿Cuáles son las posibles causas?</w:t>
-      </w:r>
-    </w:p>
-    <w:p>
-      <w:pPr>
-        <w:pStyle w:val="Ttulo4"/>
-        <w:rPr>
-          <w:lang w:val="es-ES"/>
-        </w:rPr>
-      </w:pPr>
-      <w:r>
-        <w:rPr>
-          <w:lang w:val="es-ES"/>
-        </w:rPr>
-        <w:t>¿Cuáles son los posibles impactos?</w:t>
-      </w:r>
-    </w:p>
-    <w:p>
-      <w:pPr>
-        <w:rPr>
-          <w:lang w:val="es-ES"/>
-        </w:rPr>
-      </w:pPr>
-    </w:p>
-    <w:p>
-      <w:pPr>
-        <w:pStyle w:val="Ttulo2"/>
-        <w:rPr>
-          <w:lang w:val="es-ES"/>
-        </w:rPr>
-      </w:pPr>
-      <w:r>
-        <w:rPr>
-          <w:lang w:val="es-ES"/>
-        </w:rPr>
         <w:t>2.3.- Acciones correctivas</w:t>
       </w:r>
+      <w:bookmarkEnd w:id="12"/>
     </w:p>
     <w:sectPr>
       <w:pgSz w:w="12240" w:h="15840"/>
@@ -4054,7 +4818,7 @@
 </file>
 
 <file path=customXml/itemProps1.xml><?xml version="1.0" encoding="utf-8"?>
-<ds:datastoreItem xmlns:ds="http://schemas.openxmlformats.org/officeDocument/2006/customXml" ds:itemID="{1FC93DBA-E9FB-4F09-AEA1-576C3B277BD5}">
+<ds:datastoreItem xmlns:ds="http://schemas.openxmlformats.org/officeDocument/2006/customXml" ds:itemID="{7FC3FAF2-DDD3-4030-9FBB-2F2C106144F6}">
   <ds:schemaRefs>
     <ds:schemaRef ds:uri="http://schemas.openxmlformats.org/officeDocument/2006/bibliography"/>
   </ds:schemaRefs>

</xml_diff>

<commit_message>
Arreglé chamuyo mal copado de las fechas en que se habian tomado los datos de los indicadores
</commit_message>
<xml_diff>
--- a/TP Indicadores/Indicadores.docx
+++ b/TP Indicadores/Indicadores.docx
@@ -2239,31 +2239,6 @@
     </w:p>
     <w:p>
       <w:pPr>
-        <w:pStyle w:val="Prrafodelista"/>
-        <w:numPr>
-          <w:ilvl w:val="0"/>
-          <w:numId w:val="7"/>
-        </w:numPr>
-        <w:rPr>
-          <w:lang w:val="es-ES"/>
-        </w:rPr>
-      </w:pPr>
-      <w:r>
-        <w:rPr>
-          <w:lang w:val="es-ES"/>
-        </w:rPr>
-        <w:t>Los detalles de los gráficos de evolución de la prueba y cobertura de la prueba son para el 10/08/2006</w:t>
-      </w:r>
-    </w:p>
-    <w:p>
-      <w:pPr>
-        <w:rPr>
-          <w:lang w:val="es-ES"/>
-        </w:rPr>
-      </w:pPr>
-    </w:p>
-    <w:p>
-      <w:pPr>
         <w:rPr>
           <w:rFonts w:asciiTheme="majorHAnsi" w:eastAsiaTheme="majorEastAsia" w:hAnsiTheme="majorHAnsi" w:cstheme="majorBidi"/>
           <w:b/>
@@ -2922,25 +2897,6 @@
           <w:lang w:val="es-ES"/>
         </w:rPr>
       </w:pPr>
-    </w:p>
-    <w:p>
-      <w:pPr>
-        <w:rPr>
-          <w:lang w:val="es-ES"/>
-        </w:rPr>
-      </w:pPr>
-      <w:r>
-        <w:rPr>
-          <w:lang w:val="es-ES"/>
-        </w:rPr>
-        <w:t>Situación al 10/08</w:t>
-      </w:r>
-      <w:r>
-        <w:rPr>
-          <w:lang w:val="es-ES"/>
-        </w:rPr>
-        <w:t>/2006</w:t>
-      </w:r>
     </w:p>
     <w:p>
       <w:pPr>
@@ -3020,7 +2976,43 @@
         <w:rPr>
           <w:lang w:val="es-ES"/>
         </w:rPr>
-        <w:t>Si se considera que un mes tiene 20 días de trabajo, faltarían dos meses para cerrar todos los errores, por lo tanto al ritmo al que va el equipo de QC no daría abasto para hacer todo el trabajo necesario para llegar a la fecha de cierre de la versión (en un mes) aún si el equipo de desarrollo no les provocara ningún impedimento.</w:t>
+        <w:t xml:space="preserve">Si se considera que un mes tiene 20 días de trabajo, faltarían dos meses para cerrar todos los errores, por lo tanto al ritmo al que va el equipo de QC </w:t>
+      </w:r>
+      <w:r>
+        <w:rPr>
+          <w:lang w:val="es-ES"/>
+        </w:rPr>
+        <w:t>podría</w:t>
+      </w:r>
+      <w:r>
+        <w:rPr>
+          <w:lang w:val="es-ES"/>
+        </w:rPr>
+        <w:t xml:space="preserve"> hacer todo el trabajo necesario para llegar a la fecha de cierre de la vers</w:t>
+      </w:r>
+      <w:r>
+        <w:rPr>
+          <w:lang w:val="es-ES"/>
+        </w:rPr>
+        <w:t>ión (en dos</w:t>
+      </w:r>
+      <w:r>
+        <w:rPr>
+          <w:lang w:val="es-ES"/>
+        </w:rPr>
+        <w:t xml:space="preserve"> mes</w:t>
+      </w:r>
+      <w:r>
+        <w:rPr>
+          <w:lang w:val="es-ES"/>
+        </w:rPr>
+        <w:t>es</w:t>
+      </w:r>
+      <w:r>
+        <w:rPr>
+          <w:lang w:val="es-ES"/>
+        </w:rPr>
+        <w:t>).</w:t>
       </w:r>
     </w:p>
     <w:p>
@@ -3091,8 +3083,52 @@
         <w:rPr>
           <w:lang w:val="es-ES"/>
         </w:rPr>
+        <w:t>Pero c</w:t>
+      </w:r>
+      <w:r>
+        <w:rPr>
+          <w:lang w:val="es-ES"/>
+        </w:rPr>
+        <w:t>on respecto a los casos de prueba diseñados se ve que el equipo de QC no da abasto, ni siquiera podría tener el total de casos de prueba diseñados para la fecha de cierre de versión.</w:t>
+      </w:r>
+    </w:p>
+    <w:p>
+      <w:pPr>
+        <w:rPr>
+          <w:lang w:val="es-ES"/>
+        </w:rPr>
+      </w:pPr>
+      <w:r>
+        <w:rPr>
+          <w:lang w:val="es-ES"/>
+        </w:rPr>
         <w:lastRenderedPageBreak/>
-        <w:t>Aún así se ve que el mayor problema es que el ritmo de ejecución ok de casos de prueba es muy bajo</w:t>
+        <w:t>Por lo tanto deberían ocupar parte del tiempo en acelerar esta tarea y se atrasarían en el cierre de bugs, y el tiempo estimado para cerrarlos indicaba que tendrían que estar full time cerrando bu</w:t>
+      </w:r>
+      <w:r>
+        <w:rPr>
+          <w:lang w:val="es-ES"/>
+        </w:rPr>
+        <w:t>gs.</w:t>
+      </w:r>
+    </w:p>
+    <w:p>
+      <w:pPr>
+        <w:rPr>
+          <w:lang w:val="es-ES"/>
+        </w:rPr>
+      </w:pPr>
+      <w:r>
+        <w:rPr>
+          <w:lang w:val="es-ES"/>
+        </w:rPr>
+        <w:t>Sin embargo s</w:t>
+      </w:r>
+      <w:r>
+        <w:rPr>
+          <w:lang w:val="es-ES"/>
+        </w:rPr>
+        <w:t>e ve que el mayor problema es que el ritmo de ejecución ok de casos de prueba es muy bajo</w:t>
       </w:r>
       <w:r>
         <w:rPr>
@@ -3153,7 +3189,7 @@
         <w:rPr>
           <w:lang w:val="es-ES"/>
         </w:rPr>
-        <w:t>El equipo de QC no da abasto, ni siquiera podría tener el total de casos de prueba diseñados para la fecha de cierre de versión.</w:t>
+        <w:t>El equipo de QC es muy pequeño o ineficiente.</w:t>
       </w:r>
     </w:p>
     <w:p>
@@ -4818,7 +4854,7 @@
 </file>
 
 <file path=customXml/itemProps1.xml><?xml version="1.0" encoding="utf-8"?>
-<ds:datastoreItem xmlns:ds="http://schemas.openxmlformats.org/officeDocument/2006/customXml" ds:itemID="{7FC3FAF2-DDD3-4030-9FBB-2F2C106144F6}">
+<ds:datastoreItem xmlns:ds="http://schemas.openxmlformats.org/officeDocument/2006/customXml" ds:itemID="{E16A15E0-1507-4314-BC80-9B7A890C708D}">
   <ds:schemaRefs>
     <ds:schemaRef ds:uri="http://schemas.openxmlformats.org/officeDocument/2006/bibliography"/>
   </ds:schemaRefs>

</xml_diff>